<commit_message>
asignar monto a viajero
</commit_message>
<xml_diff>
--- a/public/documentos/orden_viaje.docx
+++ b/public/documentos/orden_viaje.docx
@@ -974,7 +974,7 @@
         <mc:AlternateContent>
           <mc:Choice Requires="wps">
             <w:drawing>
-              <wp:anchor distT="45720" distB="45720" distL="114300" distR="114300" simplePos="0" relativeHeight="251677696" behindDoc="1" locked="0" layoutInCell="1" allowOverlap="1" wp14:anchorId="67D40BC5" wp14:editId="00DFBF84">
+              <wp:anchor distT="45720" distB="45720" distL="114300" distR="114300" simplePos="0" relativeHeight="251677696" behindDoc="1" locked="0" layoutInCell="1" allowOverlap="1" wp14:anchorId="67D40BC5" wp14:editId="247C180A">
                 <wp:simplePos x="0" y="0"/>
                 <wp:positionH relativeFrom="margin">
                   <wp:align>right</wp:align>
@@ -1333,7 +1333,7 @@
         <mc:AlternateContent>
           <mc:Choice Requires="wps">
             <w:drawing>
-              <wp:anchor distT="0" distB="0" distL="114300" distR="114300" simplePos="0" relativeHeight="251671552" behindDoc="0" locked="0" layoutInCell="1" allowOverlap="1" wp14:anchorId="582F1EB9" wp14:editId="5CF86870">
+              <wp:anchor distT="0" distB="0" distL="114300" distR="114300" simplePos="0" relativeHeight="251671552" behindDoc="0" locked="0" layoutInCell="1" allowOverlap="1" wp14:anchorId="582F1EB9" wp14:editId="2A5EC12F">
                 <wp:simplePos x="0" y="0"/>
                 <wp:positionH relativeFrom="margin">
                   <wp:posOffset>857650</wp:posOffset>
@@ -1385,7 +1385,7 @@
           </mc:Choice>
           <mc:Fallback>
             <w:pict>
-              <v:line w14:anchorId="67E575DB" id="Conector recto 38" o:spid="_x0000_s1026" style="position:absolute;z-index:251671552;visibility:visible;mso-wrap-style:square;mso-width-percent:0;mso-wrap-distance-left:9pt;mso-wrap-distance-top:0;mso-wrap-distance-right:9pt;mso-wrap-distance-bottom:0;mso-position-horizontal:absolute;mso-position-horizontal-relative:margin;mso-position-vertical:absolute;mso-position-vertical-relative:text;mso-width-percent:0;mso-width-relative:margin" from="67.55pt,9.5pt" to="282.15pt,9.5pt" o:gfxdata="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" strokecolor="black [3200]" strokeweight="1pt">
+              <v:line w14:anchorId="13E32C6E" id="Conector recto 38" o:spid="_x0000_s1026" style="position:absolute;z-index:251671552;visibility:visible;mso-wrap-style:square;mso-width-percent:0;mso-wrap-distance-left:9pt;mso-wrap-distance-top:0;mso-wrap-distance-right:9pt;mso-wrap-distance-bottom:0;mso-position-horizontal:absolute;mso-position-horizontal-relative:margin;mso-position-vertical:absolute;mso-position-vertical-relative:text;mso-width-percent:0;mso-width-relative:margin" from="67.55pt,9.5pt" to="282.15pt,9.5pt" o:gfxdata="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" strokecolor="black [3200]" strokeweight="1pt">
                 <v:stroke joinstyle="miter"/>
                 <w10:wrap anchorx="margin"/>
               </v:line>
@@ -1477,7 +1477,183 @@
         <mc:AlternateContent>
           <mc:Choice Requires="wps">
             <w:drawing>
-              <wp:anchor distT="0" distB="0" distL="114300" distR="114300" simplePos="0" relativeHeight="251675648" behindDoc="0" locked="0" layoutInCell="1" allowOverlap="1" wp14:anchorId="59DE5285" wp14:editId="1D6ED005">
+              <wp:anchor distT="45720" distB="45720" distL="114300" distR="114300" simplePos="0" relativeHeight="251780096" behindDoc="1" locked="0" layoutInCell="1" allowOverlap="1" wp14:anchorId="1C711406" wp14:editId="55C29EB7">
+                <wp:simplePos x="0" y="0"/>
+                <wp:positionH relativeFrom="column">
+                  <wp:posOffset>1258570</wp:posOffset>
+                </wp:positionH>
+                <wp:positionV relativeFrom="paragraph">
+                  <wp:posOffset>57094</wp:posOffset>
+                </wp:positionV>
+                <wp:extent cx="2275952" cy="1404620"/>
+                <wp:effectExtent l="0" t="0" r="0" b="1270"/>
+                <wp:wrapNone/>
+                <wp:docPr id="2" name="Cuadro de texto 2"/>
+                <wp:cNvGraphicFramePr>
+                  <a:graphicFrameLocks xmlns:a="http://schemas.openxmlformats.org/drawingml/2006/main"/>
+                </wp:cNvGraphicFramePr>
+                <a:graphic xmlns:a="http://schemas.openxmlformats.org/drawingml/2006/main">
+                  <a:graphicData uri="http://schemas.microsoft.com/office/word/2010/wordprocessingShape">
+                    <wps:wsp>
+                      <wps:cNvSpPr txBox="1">
+                        <a:spLocks noChangeArrowheads="1"/>
+                      </wps:cNvSpPr>
+                      <wps:spPr bwMode="auto">
+                        <a:xfrm>
+                          <a:off x="0" y="0"/>
+                          <a:ext cx="2275952" cy="1404620"/>
+                        </a:xfrm>
+                        <a:prstGeom prst="rect">
+                          <a:avLst/>
+                        </a:prstGeom>
+                        <a:noFill/>
+                        <a:ln>
+                          <a:noFill/>
+                        </a:ln>
+                      </wps:spPr>
+                      <wps:style>
+                        <a:lnRef idx="0">
+                          <a:scrgbClr r="0" g="0" b="0"/>
+                        </a:lnRef>
+                        <a:fillRef idx="0">
+                          <a:scrgbClr r="0" g="0" b="0"/>
+                        </a:fillRef>
+                        <a:effectRef idx="0">
+                          <a:scrgbClr r="0" g="0" b="0"/>
+                        </a:effectRef>
+                        <a:fontRef idx="minor">
+                          <a:schemeClr val="dk1"/>
+                        </a:fontRef>
+                      </wps:style>
+                      <wps:txbx>
+                        <w:txbxContent>
+                          <w:p>
+                            <w:pPr>
+                              <w:jc w:val="both"/>
+                              <w:rPr>
+                                <w:b/>
+                                <w:bCs/>
+                                <w:sz w:val="16"/>
+                                <w:szCs w:val="16"/>
+                                <w:lang w:val="es-MX"/>
+                              </w:rPr>
+                            </w:pPr>
+                            <w:r>
+                              <w:rPr>
+                                <w:b/>
+                                <w:bCs/>
+                                <w:sz w:val="16"/>
+                                <w:szCs w:val="16"/>
+                                <w:lang w:val="es-MX"/>
+                              </w:rPr>
+                              <w:t>${</w:t>
+                            </w:r>
+                            <w:proofErr w:type="spellStart"/>
+                            <w:r>
+                              <w:rPr>
+                                <w:b/>
+                                <w:bCs/>
+                                <w:sz w:val="16"/>
+                                <w:szCs w:val="16"/>
+                                <w:lang w:val="es-MX"/>
+                              </w:rPr>
+                              <w:t>monto_diario_asignado_formato</w:t>
+                            </w:r>
+                            <w:proofErr w:type="spellEnd"/>
+                            <w:r>
+                              <w:rPr>
+                                <w:b/>
+                                <w:bCs/>
+                                <w:sz w:val="16"/>
+                                <w:szCs w:val="16"/>
+                                <w:lang w:val="es-MX"/>
+                              </w:rPr>
+                              <w:t>}</w:t>
+                            </w:r>
+                          </w:p>
+                        </w:txbxContent>
+                      </wps:txbx>
+                      <wps:bodyPr rot="0" vert="horz" wrap="square" lIns="91440" tIns="45720" rIns="91440" bIns="45720" anchor="t" anchorCtr="0">
+                        <a:spAutoFit/>
+                      </wps:bodyPr>
+                    </wps:wsp>
+                  </a:graphicData>
+                </a:graphic>
+                <wp14:sizeRelH relativeFrom="margin">
+                  <wp14:pctWidth>0</wp14:pctWidth>
+                </wp14:sizeRelH>
+                <wp14:sizeRelV relativeFrom="margin">
+                  <wp14:pctHeight>20000</wp14:pctHeight>
+                </wp14:sizeRelV>
+              </wp:anchor>
+            </w:drawing>
+          </mc:Choice>
+          <mc:Fallback>
+            <w:pict>
+              <v:shape w14:anchorId="1C711406" id="_x0000_s1030" type="#_x0000_t202" style="position:absolute;left:0;text-align:left;margin-left:99.1pt;margin-top:4.5pt;width:179.2pt;height:110.6pt;z-index:-251536384;visibility:visible;mso-wrap-style:square;mso-width-percent:0;mso-height-percent:200;mso-wrap-distance-left:9pt;mso-wrap-distance-top:3.6pt;mso-wrap-distance-right:9pt;mso-wrap-distance-bottom:3.6pt;mso-position-horizontal:absolute;mso-position-horizontal-relative:text;mso-position-vertical:absolute;mso-position-vertical-relative:text;mso-width-percent:0;mso-height-percent:200;mso-width-relative:margin;mso-height-relative:margin;v-text-anchor:top" o:gfxdata="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" filled="f" stroked="f">
+                <v:textbox style="mso-fit-shape-to-text:t">
+                  <w:txbxContent>
+                    <w:p>
+                      <w:pPr>
+                        <w:jc w:val="both"/>
+                        <w:rPr>
+                          <w:b/>
+                          <w:bCs/>
+                          <w:sz w:val="16"/>
+                          <w:szCs w:val="16"/>
+                          <w:lang w:val="es-MX"/>
+                        </w:rPr>
+                      </w:pPr>
+                      <w:r>
+                        <w:rPr>
+                          <w:b/>
+                          <w:bCs/>
+                          <w:sz w:val="16"/>
+                          <w:szCs w:val="16"/>
+                          <w:lang w:val="es-MX"/>
+                        </w:rPr>
+                        <w:t>${</w:t>
+                      </w:r>
+                      <w:proofErr w:type="spellStart"/>
+                      <w:r>
+                        <w:rPr>
+                          <w:b/>
+                          <w:bCs/>
+                          <w:sz w:val="16"/>
+                          <w:szCs w:val="16"/>
+                          <w:lang w:val="es-MX"/>
+                        </w:rPr>
+                        <w:t>monto_diario_asignado_formato</w:t>
+                      </w:r>
+                      <w:proofErr w:type="spellEnd"/>
+                      <w:r>
+                        <w:rPr>
+                          <w:b/>
+                          <w:bCs/>
+                          <w:sz w:val="16"/>
+                          <w:szCs w:val="16"/>
+                          <w:lang w:val="es-MX"/>
+                        </w:rPr>
+                        <w:t>}</w:t>
+                      </w:r>
+                    </w:p>
+                  </w:txbxContent>
+                </v:textbox>
+              </v:shape>
+            </w:pict>
+          </mc:Fallback>
+        </mc:AlternateContent>
+      </w:r>
+      <w:r>
+        <w:rPr>
+          <w:noProof/>
+          <w:sz w:val="16"/>
+          <w:szCs w:val="16"/>
+        </w:rPr>
+        <mc:AlternateContent>
+          <mc:Choice Requires="wps">
+            <w:drawing>
+              <wp:anchor distT="0" distB="0" distL="114300" distR="114300" simplePos="0" relativeHeight="251675648" behindDoc="0" locked="0" layoutInCell="1" allowOverlap="1" wp14:anchorId="59DE5285" wp14:editId="7B6C1B7A">
                 <wp:simplePos x="0" y="0"/>
                 <wp:positionH relativeFrom="margin">
                   <wp:align>right</wp:align>
@@ -1529,7 +1705,7 @@
           </mc:Choice>
           <mc:Fallback>
             <w:pict>
-              <v:line w14:anchorId="42435CFF" id="Conector recto 40" o:spid="_x0000_s1026" style="position:absolute;z-index:251675648;visibility:visible;mso-wrap-style:square;mso-width-percent:0;mso-wrap-distance-left:9pt;mso-wrap-distance-top:0;mso-wrap-distance-right:9pt;mso-wrap-distance-bottom:0;mso-position-horizontal:right;mso-position-horizontal-relative:margin;mso-position-vertical:absolute;mso-position-vertical-relative:text;mso-width-percent:0;mso-width-relative:margin" from="73.9pt,.5pt" to="199pt,.5pt" o:gfxdata="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" strokecolor="black [3200]" strokeweight="1pt">
+              <v:line w14:anchorId="0CC293E3" id="Conector recto 40" o:spid="_x0000_s1026" style="position:absolute;z-index:251675648;visibility:visible;mso-wrap-style:square;mso-width-percent:0;mso-wrap-distance-left:9pt;mso-wrap-distance-top:0;mso-wrap-distance-right:9pt;mso-wrap-distance-bottom:0;mso-position-horizontal:right;mso-position-horizontal-relative:margin;mso-position-vertical:absolute;mso-position-vertical-relative:text;mso-width-percent:0;mso-width-relative:margin" from="73.9pt,.5pt" to="199pt,.5pt" o:gfxdata="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" strokecolor="black [3200]" strokeweight="1pt">
                 <v:stroke joinstyle="miter"/>
                 <w10:wrap anchorx="margin"/>
               </v:line>
@@ -1659,7 +1835,7 @@
           </mc:Choice>
           <mc:Fallback>
             <w:pict>
-              <v:shape w14:anchorId="32F7035C" id="_x0000_s1030" type="#_x0000_t202" style="position:absolute;left:0;text-align:left;margin-left:341.5pt;margin-top:6pt;width:132.25pt;height:23.4pt;z-index:-251632640;visibility:visible;mso-wrap-style:square;mso-width-percent:0;mso-height-percent:0;mso-wrap-distance-left:9pt;mso-wrap-distance-top:3.6pt;mso-wrap-distance-right:9pt;mso-wrap-distance-bottom:3.6pt;mso-position-horizontal:absolute;mso-position-horizontal-relative:margin;mso-position-vertical:absolute;mso-position-vertical-relative:text;mso-width-percent:0;mso-height-percent:0;mso-width-relative:margin;mso-height-relative:margin;v-text-anchor:top" o:gfxdata="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" filled="f" stroked="f">
+              <v:shape w14:anchorId="32F7035C" id="_x0000_s1031" type="#_x0000_t202" style="position:absolute;left:0;text-align:left;margin-left:341.5pt;margin-top:6pt;width:132.25pt;height:23.4pt;z-index:-251632640;visibility:visible;mso-wrap-style:square;mso-width-percent:0;mso-height-percent:0;mso-wrap-distance-left:9pt;mso-wrap-distance-top:3.6pt;mso-wrap-distance-right:9pt;mso-wrap-distance-bottom:3.6pt;mso-position-horizontal:absolute;mso-position-horizontal-relative:margin;mso-position-vertical:absolute;mso-position-vertical-relative:text;mso-width-percent:0;mso-height-percent:0;mso-width-relative:margin;mso-height-relative:margin;v-text-anchor:top" o:gfxdata="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" filled="f" stroked="f">
                 <v:textbox>
                   <w:txbxContent>
                     <w:p>
@@ -2051,7 +2227,7 @@
           </mc:Choice>
           <mc:Fallback>
             <w:pict>
-              <v:shape w14:anchorId="6D6E29A4" id="_x0000_s1031" type="#_x0000_t202" style="position:absolute;left:0;text-align:left;margin-left:305pt;margin-top:5.35pt;width:170.75pt;height:110.6pt;z-index:-251624448;visibility:visible;mso-wrap-style:square;mso-width-percent:0;mso-height-percent:200;mso-wrap-distance-left:9pt;mso-wrap-distance-top:3.6pt;mso-wrap-distance-right:9pt;mso-wrap-distance-bottom:3.6pt;mso-position-horizontal:absolute;mso-position-horizontal-relative:margin;mso-position-vertical:absolute;mso-position-vertical-relative:text;mso-width-percent:0;mso-height-percent:200;mso-width-relative:margin;mso-height-relative:margin;v-text-anchor:top" o:gfxdata="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" filled="f" stroked="f">
+              <v:shape w14:anchorId="6D6E29A4" id="_x0000_s1032" type="#_x0000_t202" style="position:absolute;left:0;text-align:left;margin-left:305pt;margin-top:5.35pt;width:170.75pt;height:110.6pt;z-index:-251624448;visibility:visible;mso-wrap-style:square;mso-width-percent:0;mso-height-percent:200;mso-wrap-distance-left:9pt;mso-wrap-distance-top:3.6pt;mso-wrap-distance-right:9pt;mso-wrap-distance-bottom:3.6pt;mso-position-horizontal:absolute;mso-position-horizontal-relative:margin;mso-position-vertical:absolute;mso-position-vertical-relative:text;mso-width-percent:0;mso-height-percent:200;mso-width-relative:margin;mso-height-relative:margin;v-text-anchor:top" o:gfxdata="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" filled="f" stroked="f">
                 <v:textbox style="mso-fit-shape-to-text:t">
                   <w:txbxContent>
                     <w:p>
@@ -2228,7 +2404,7 @@
           </mc:Choice>
           <mc:Fallback>
             <w:pict>
-              <v:shape w14:anchorId="3876D59D" id="_x0000_s1032" type="#_x0000_t202" style="position:absolute;left:0;text-align:left;margin-left:77.25pt;margin-top:5.35pt;width:203pt;height:110.6pt;z-index:-251628544;visibility:visible;mso-wrap-style:square;mso-width-percent:0;mso-height-percent:200;mso-wrap-distance-left:9pt;mso-wrap-distance-top:3.6pt;mso-wrap-distance-right:9pt;mso-wrap-distance-bottom:3.6pt;mso-position-horizontal:absolute;mso-position-horizontal-relative:margin;mso-position-vertical:absolute;mso-position-vertical-relative:text;mso-width-percent:0;mso-height-percent:200;mso-width-relative:margin;mso-height-relative:margin;v-text-anchor:top" o:gfxdata="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" filled="f" stroked="f">
+              <v:shape w14:anchorId="3876D59D" id="_x0000_s1033" type="#_x0000_t202" style="position:absolute;left:0;text-align:left;margin-left:77.25pt;margin-top:5.35pt;width:203pt;height:110.6pt;z-index:-251628544;visibility:visible;mso-wrap-style:square;mso-width-percent:0;mso-height-percent:200;mso-wrap-distance-left:9pt;mso-wrap-distance-top:3.6pt;mso-wrap-distance-right:9pt;mso-wrap-distance-bottom:3.6pt;mso-position-horizontal:absolute;mso-position-horizontal-relative:margin;mso-position-vertical:absolute;mso-position-vertical-relative:text;mso-width-percent:0;mso-height-percent:200;mso-width-relative:margin;mso-height-relative:margin;v-text-anchor:top" o:gfxdata="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" filled="f" stroked="f">
                 <v:textbox style="mso-fit-shape-to-text:t">
                   <w:txbxContent>
                     <w:p>
@@ -2620,7 +2796,7 @@
           </mc:Choice>
           <mc:Fallback>
             <w:pict>
-              <v:shape w14:anchorId="5D4054AE" id="_x0000_s1033" type="#_x0000_t202" style="position:absolute;left:0;text-align:left;margin-left:75.85pt;margin-top:5.2pt;width:170.75pt;height:110.6pt;z-index:-251620352;visibility:visible;mso-wrap-style:square;mso-width-percent:0;mso-height-percent:200;mso-wrap-distance-left:9pt;mso-wrap-distance-top:3.6pt;mso-wrap-distance-right:9pt;mso-wrap-distance-bottom:3.6pt;mso-position-horizontal:absolute;mso-position-horizontal-relative:margin;mso-position-vertical:absolute;mso-position-vertical-relative:text;mso-width-percent:0;mso-height-percent:200;mso-width-relative:margin;mso-height-relative:margin;v-text-anchor:top" o:gfxdata="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" filled="f" stroked="f">
+              <v:shape w14:anchorId="5D4054AE" id="_x0000_s1034" type="#_x0000_t202" style="position:absolute;left:0;text-align:left;margin-left:75.85pt;margin-top:5.2pt;width:170.75pt;height:110.6pt;z-index:-251620352;visibility:visible;mso-wrap-style:square;mso-width-percent:0;mso-height-percent:200;mso-wrap-distance-left:9pt;mso-wrap-distance-top:3.6pt;mso-wrap-distance-right:9pt;mso-wrap-distance-bottom:3.6pt;mso-position-horizontal:absolute;mso-position-horizontal-relative:margin;mso-position-vertical:absolute;mso-position-vertical-relative:text;mso-width-percent:0;mso-height-percent:200;mso-width-relative:margin;mso-height-relative:margin;v-text-anchor:top" o:gfxdata="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" filled="f" stroked="f">
                 <v:textbox style="mso-fit-shape-to-text:t">
                   <w:txbxContent>
                     <w:p>
@@ -2807,7 +2983,7 @@
           </mc:Choice>
           <mc:Fallback>
             <w:pict>
-              <v:shape w14:anchorId="5D85CCB1" id="_x0000_s1034" type="#_x0000_t202" style="position:absolute;left:0;text-align:left;margin-left:304.9pt;margin-top:4.75pt;width:170.75pt;height:110.6pt;z-index:-251616256;visibility:visible;mso-wrap-style:square;mso-width-percent:0;mso-height-percent:200;mso-wrap-distance-left:9pt;mso-wrap-distance-top:3.6pt;mso-wrap-distance-right:9pt;mso-wrap-distance-bottom:3.6pt;mso-position-horizontal:absolute;mso-position-horizontal-relative:margin;mso-position-vertical:absolute;mso-position-vertical-relative:text;mso-width-percent:0;mso-height-percent:200;mso-width-relative:margin;mso-height-relative:margin;v-text-anchor:top" o:gfxdata="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" filled="f" stroked="f">
+              <v:shape w14:anchorId="5D85CCB1" id="_x0000_s1035" type="#_x0000_t202" style="position:absolute;left:0;text-align:left;margin-left:304.9pt;margin-top:4.75pt;width:170.75pt;height:110.6pt;z-index:-251616256;visibility:visible;mso-wrap-style:square;mso-width-percent:0;mso-height-percent:200;mso-wrap-distance-left:9pt;mso-wrap-distance-top:3.6pt;mso-wrap-distance-right:9pt;mso-wrap-distance-bottom:3.6pt;mso-position-horizontal:absolute;mso-position-horizontal-relative:margin;mso-position-vertical:absolute;mso-position-vertical-relative:text;mso-width-percent:0;mso-height-percent:200;mso-width-relative:margin;mso-height-relative:margin;v-text-anchor:top" o:gfxdata="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" filled="f" stroked="f">
                 <v:textbox style="mso-fit-shape-to-text:t">
                   <w:txbxContent>
                     <w:p>
@@ -3186,7 +3362,7 @@
           </mc:Choice>
           <mc:Fallback>
             <w:pict>
-              <v:shape w14:anchorId="6D8C4EAB" id="_x0000_s1035" type="#_x0000_t202" style="position:absolute;left:0;text-align:left;margin-left:1pt;margin-top:6.05pt;width:488.75pt;height:51pt;z-index:-251612160;visibility:visible;mso-wrap-style:square;mso-width-percent:0;mso-height-percent:0;mso-wrap-distance-left:9pt;mso-wrap-distance-top:3.6pt;mso-wrap-distance-right:9pt;mso-wrap-distance-bottom:3.6pt;mso-position-horizontal:absolute;mso-position-horizontal-relative:margin;mso-position-vertical:absolute;mso-position-vertical-relative:text;mso-width-percent:0;mso-height-percent:0;mso-width-relative:margin;mso-height-relative:margin;v-text-anchor:top" o:gfxdata="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" filled="f" stroked="f">
+              <v:shape w14:anchorId="6D8C4EAB" id="_x0000_s1036" type="#_x0000_t202" style="position:absolute;left:0;text-align:left;margin-left:1pt;margin-top:6.05pt;width:488.75pt;height:51pt;z-index:-251612160;visibility:visible;mso-wrap-style:square;mso-width-percent:0;mso-height-percent:0;mso-wrap-distance-left:9pt;mso-wrap-distance-top:3.6pt;mso-wrap-distance-right:9pt;mso-wrap-distance-bottom:3.6pt;mso-position-horizontal:absolute;mso-position-horizontal-relative:margin;mso-position-vertical:absolute;mso-position-vertical-relative:text;mso-width-percent:0;mso-height-percent:0;mso-width-relative:margin;mso-height-relative:margin;v-text-anchor:top" o:gfxdata="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" filled="f" stroked="f">
                 <v:textbox>
                   <w:txbxContent>
                     <w:p>
@@ -3605,7 +3781,7 @@
           </mc:Choice>
           <mc:Fallback>
             <w:pict>
-              <v:shape w14:anchorId="37DC8EEF" id="_x0000_s1036" type="#_x0000_t202" style="position:absolute;left:0;text-align:left;margin-left:49.6pt;margin-top:3pt;width:425.4pt;height:19.15pt;z-index:-251606016;visibility:visible;mso-wrap-style:square;mso-width-percent:0;mso-height-percent:0;mso-wrap-distance-left:9pt;mso-wrap-distance-top:3.6pt;mso-wrap-distance-right:9pt;mso-wrap-distance-bottom:3.6pt;mso-position-horizontal:absolute;mso-position-horizontal-relative:margin;mso-position-vertical:absolute;mso-position-vertical-relative:text;mso-width-percent:0;mso-height-percent:0;mso-width-relative:margin;mso-height-relative:margin;v-text-anchor:top" o:gfxdata="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" filled="f" stroked="f">
+              <v:shape w14:anchorId="37DC8EEF" id="_x0000_s1037" type="#_x0000_t202" style="position:absolute;left:0;text-align:left;margin-left:49.6pt;margin-top:3pt;width:425.4pt;height:19.15pt;z-index:-251606016;visibility:visible;mso-wrap-style:square;mso-width-percent:0;mso-height-percent:0;mso-wrap-distance-left:9pt;mso-wrap-distance-top:3.6pt;mso-wrap-distance-right:9pt;mso-wrap-distance-bottom:3.6pt;mso-position-horizontal:absolute;mso-position-horizontal-relative:margin;mso-position-vertical:absolute;mso-position-vertical-relative:text;mso-width-percent:0;mso-height-percent:0;mso-width-relative:margin;mso-height-relative:margin;v-text-anchor:top" o:gfxdata="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" filled="f" stroked="f">
                 <v:textbox>
                   <w:txbxContent>
                     <w:p>
@@ -3849,7 +4025,7 @@
           </mc:Choice>
           <mc:Fallback>
             <w:pict>
-              <v:shape w14:anchorId="70F6240B" id="_x0000_s1037" type="#_x0000_t202" style="position:absolute;left:0;text-align:left;margin-left:438.85pt;margin-top:4.85pt;width:490.05pt;height:88.85pt;z-index:-251599872;visibility:visible;mso-wrap-style:square;mso-width-percent:0;mso-height-percent:0;mso-wrap-distance-left:9pt;mso-wrap-distance-top:3.6pt;mso-wrap-distance-right:9pt;mso-wrap-distance-bottom:3.6pt;mso-position-horizontal:right;mso-position-horizontal-relative:margin;mso-position-vertical:absolute;mso-position-vertical-relative:text;mso-width-percent:0;mso-height-percent:0;mso-width-relative:margin;mso-height-relative:margin;v-text-anchor:top" o:gfxdata="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" filled="f" stroked="f">
+              <v:shape w14:anchorId="70F6240B" id="_x0000_s1038" type="#_x0000_t202" style="position:absolute;left:0;text-align:left;margin-left:438.85pt;margin-top:4.85pt;width:490.05pt;height:88.85pt;z-index:-251599872;visibility:visible;mso-wrap-style:square;mso-width-percent:0;mso-height-percent:0;mso-wrap-distance-left:9pt;mso-wrap-distance-top:3.6pt;mso-wrap-distance-right:9pt;mso-wrap-distance-bottom:3.6pt;mso-position-horizontal:right;mso-position-horizontal-relative:margin;mso-position-vertical:absolute;mso-position-vertical-relative:text;mso-width-percent:0;mso-height-percent:0;mso-width-relative:margin;mso-height-relative:margin;v-text-anchor:top" o:gfxdata="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" filled="f" stroked="f">
                 <v:textbox>
                   <w:txbxContent>
                     <w:p>
@@ -4564,7 +4740,7 @@
           </mc:Choice>
           <mc:Fallback>
             <w:pict>
-              <v:shape w14:anchorId="70BB01CC" id="_x0000_s1038" type="#_x0000_t202" style="position:absolute;left:0;text-align:left;margin-left:105.5pt;margin-top:4.95pt;width:370.8pt;height:110.6pt;z-index:-251587584;visibility:visible;mso-wrap-style:square;mso-width-percent:0;mso-height-percent:200;mso-wrap-distance-left:9pt;mso-wrap-distance-top:3.6pt;mso-wrap-distance-right:9pt;mso-wrap-distance-bottom:3.6pt;mso-position-horizontal:absolute;mso-position-horizontal-relative:text;mso-position-vertical:absolute;mso-position-vertical-relative:text;mso-width-percent:0;mso-height-percent:200;mso-width-relative:margin;mso-height-relative:margin;v-text-anchor:top" o:gfxdata="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" filled="f" stroked="f">
+              <v:shape w14:anchorId="70BB01CC" id="_x0000_s1039" type="#_x0000_t202" style="position:absolute;left:0;text-align:left;margin-left:105.5pt;margin-top:4.95pt;width:370.8pt;height:110.6pt;z-index:-251587584;visibility:visible;mso-wrap-style:square;mso-width-percent:0;mso-height-percent:200;mso-wrap-distance-left:9pt;mso-wrap-distance-top:3.6pt;mso-wrap-distance-right:9pt;mso-wrap-distance-bottom:3.6pt;mso-position-horizontal:absolute;mso-position-horizontal-relative:text;mso-position-vertical:absolute;mso-position-vertical-relative:text;mso-width-percent:0;mso-height-percent:200;mso-width-relative:margin;mso-height-relative:margin;v-text-anchor:top" o:gfxdata="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" filled="f" stroked="f">
                 <v:textbox style="mso-fit-shape-to-text:t">
                   <w:txbxContent>
                     <w:p>
@@ -4932,7 +5108,7 @@
           </mc:Choice>
           <mc:Fallback>
             <w:pict>
-              <v:shape w14:anchorId="6264CE46" id="_x0000_s1039" type="#_x0000_t202" style="position:absolute;left:0;text-align:left;margin-left:322.45pt;margin-top:.55pt;width:65pt;height:82.75pt;z-index:-251556864;visibility:visible;mso-wrap-style:square;mso-width-percent:0;mso-height-percent:0;mso-wrap-distance-left:9pt;mso-wrap-distance-top:3.6pt;mso-wrap-distance-right:9pt;mso-wrap-distance-bottom:3.6pt;mso-position-horizontal:absolute;mso-position-horizontal-relative:text;mso-position-vertical:absolute;mso-position-vertical-relative:text;mso-width-percent:0;mso-height-percent:0;mso-width-relative:margin;mso-height-relative:margin;v-text-anchor:top" o:gfxdata="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" filled="f" stroked="f">
+              <v:shape w14:anchorId="6264CE46" id="_x0000_s1040" type="#_x0000_t202" style="position:absolute;left:0;text-align:left;margin-left:322.45pt;margin-top:.55pt;width:65pt;height:82.75pt;z-index:-251556864;visibility:visible;mso-wrap-style:square;mso-width-percent:0;mso-height-percent:0;mso-wrap-distance-left:9pt;mso-wrap-distance-top:3.6pt;mso-wrap-distance-right:9pt;mso-wrap-distance-bottom:3.6pt;mso-position-horizontal:absolute;mso-position-horizontal-relative:text;mso-position-vertical:absolute;mso-position-vertical-relative:text;mso-width-percent:0;mso-height-percent:0;mso-width-relative:margin;mso-height-relative:margin;v-text-anchor:top" o:gfxdata="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" filled="f" stroked="f">
                 <v:textbox>
                   <w:txbxContent>
                     <w:p>
@@ -5106,7 +5282,7 @@
           </mc:Choice>
           <mc:Fallback>
             <w:pict>
-              <v:shape w14:anchorId="7A21CF38" id="_x0000_s1040" type="#_x0000_t202" style="position:absolute;left:0;text-align:left;margin-left:49.45pt;margin-top:2.8pt;width:71.95pt;height:110.6pt;z-index:-251577344;visibility:visible;mso-wrap-style:square;mso-width-percent:0;mso-height-percent:200;mso-wrap-distance-left:9pt;mso-wrap-distance-top:3.6pt;mso-wrap-distance-right:9pt;mso-wrap-distance-bottom:3.6pt;mso-position-horizontal:absolute;mso-position-horizontal-relative:text;mso-position-vertical:absolute;mso-position-vertical-relative:text;mso-width-percent:0;mso-height-percent:200;mso-width-relative:margin;mso-height-relative:margin;v-text-anchor:top" o:gfxdata="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" filled="f" stroked="f">
+              <v:shape w14:anchorId="7A21CF38" id="_x0000_s1041" type="#_x0000_t202" style="position:absolute;left:0;text-align:left;margin-left:49.45pt;margin-top:2.8pt;width:71.95pt;height:110.6pt;z-index:-251577344;visibility:visible;mso-wrap-style:square;mso-width-percent:0;mso-height-percent:200;mso-wrap-distance-left:9pt;mso-wrap-distance-top:3.6pt;mso-wrap-distance-right:9pt;mso-wrap-distance-bottom:3.6pt;mso-position-horizontal:absolute;mso-position-horizontal-relative:text;mso-position-vertical:absolute;mso-position-vertical-relative:text;mso-width-percent:0;mso-height-percent:200;mso-width-relative:margin;mso-height-relative:margin;v-text-anchor:top" o:gfxdata="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" filled="f" stroked="f">
                 <v:textbox style="mso-fit-shape-to-text:t">
                   <w:txbxContent>
                     <w:p>
@@ -5399,7 +5575,7 @@
           </mc:Choice>
           <mc:Fallback>
             <w:pict>
-              <v:shape w14:anchorId="386A0BF8" id="_x0000_s1041" type="#_x0000_t202" style="position:absolute;left:0;text-align:left;margin-left:48.55pt;margin-top:4.1pt;width:71.95pt;height:110.6pt;z-index:-251575296;visibility:visible;mso-wrap-style:square;mso-width-percent:0;mso-height-percent:200;mso-wrap-distance-left:9pt;mso-wrap-distance-top:3.6pt;mso-wrap-distance-right:9pt;mso-wrap-distance-bottom:3.6pt;mso-position-horizontal:absolute;mso-position-horizontal-relative:text;mso-position-vertical:absolute;mso-position-vertical-relative:text;mso-width-percent:0;mso-height-percent:200;mso-width-relative:margin;mso-height-relative:margin;v-text-anchor:top" o:gfxdata="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" filled="f" stroked="f">
+              <v:shape w14:anchorId="386A0BF8" id="_x0000_s1042" type="#_x0000_t202" style="position:absolute;left:0;text-align:left;margin-left:48.55pt;margin-top:4.1pt;width:71.95pt;height:110.6pt;z-index:-251575296;visibility:visible;mso-wrap-style:square;mso-width-percent:0;mso-height-percent:200;mso-wrap-distance-left:9pt;mso-wrap-distance-top:3.6pt;mso-wrap-distance-right:9pt;mso-wrap-distance-bottom:3.6pt;mso-position-horizontal:absolute;mso-position-horizontal-relative:text;mso-position-vertical:absolute;mso-position-vertical-relative:text;mso-width-percent:0;mso-height-percent:200;mso-width-relative:margin;mso-height-relative:margin;v-text-anchor:top" o:gfxdata="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" filled="f" stroked="f">
                 <v:textbox style="mso-fit-shape-to-text:t">
                   <w:txbxContent>
                     <w:p>
@@ -5692,7 +5868,7 @@
           </mc:Choice>
           <mc:Fallback>
             <w:pict>
-              <v:shape w14:anchorId="0B4C3A6B" id="_x0000_s1042" type="#_x0000_t202" style="position:absolute;left:0;text-align:left;margin-left:48.6pt;margin-top:4.05pt;width:71.95pt;height:110.6pt;z-index:-251573248;visibility:visible;mso-wrap-style:square;mso-width-percent:0;mso-height-percent:200;mso-wrap-distance-left:9pt;mso-wrap-distance-top:3.6pt;mso-wrap-distance-right:9pt;mso-wrap-distance-bottom:3.6pt;mso-position-horizontal:absolute;mso-position-horizontal-relative:text;mso-position-vertical:absolute;mso-position-vertical-relative:text;mso-width-percent:0;mso-height-percent:200;mso-width-relative:margin;mso-height-relative:margin;v-text-anchor:top" o:gfxdata="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" filled="f" stroked="f">
+              <v:shape w14:anchorId="0B4C3A6B" id="_x0000_s1043" type="#_x0000_t202" style="position:absolute;left:0;text-align:left;margin-left:48.6pt;margin-top:4.05pt;width:71.95pt;height:110.6pt;z-index:-251573248;visibility:visible;mso-wrap-style:square;mso-width-percent:0;mso-height-percent:200;mso-wrap-distance-left:9pt;mso-wrap-distance-top:3.6pt;mso-wrap-distance-right:9pt;mso-wrap-distance-bottom:3.6pt;mso-position-horizontal:absolute;mso-position-horizontal-relative:text;mso-position-vertical:absolute;mso-position-vertical-relative:text;mso-width-percent:0;mso-height-percent:200;mso-width-relative:margin;mso-height-relative:margin;v-text-anchor:top" o:gfxdata="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" filled="f" stroked="f">
                 <v:textbox style="mso-fit-shape-to-text:t">
                   <w:txbxContent>
                     <w:p>
@@ -5977,7 +6153,7 @@
           </mc:Choice>
           <mc:Fallback>
             <w:pict>
-              <v:shape w14:anchorId="32ABBA58" id="_x0000_s1043" type="#_x0000_t202" style="position:absolute;left:0;text-align:left;margin-left:48.75pt;margin-top:3.15pt;width:71.95pt;height:110.6pt;z-index:-251571200;visibility:visible;mso-wrap-style:square;mso-width-percent:0;mso-height-percent:200;mso-wrap-distance-left:9pt;mso-wrap-distance-top:3.6pt;mso-wrap-distance-right:9pt;mso-wrap-distance-bottom:3.6pt;mso-position-horizontal:absolute;mso-position-horizontal-relative:text;mso-position-vertical:absolute;mso-position-vertical-relative:text;mso-width-percent:0;mso-height-percent:200;mso-width-relative:margin;mso-height-relative:margin;v-text-anchor:top" o:gfxdata="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" filled="f" stroked="f">
+              <v:shape w14:anchorId="32ABBA58" id="_x0000_s1044" type="#_x0000_t202" style="position:absolute;left:0;text-align:left;margin-left:48.75pt;margin-top:3.15pt;width:71.95pt;height:110.6pt;z-index:-251571200;visibility:visible;mso-wrap-style:square;mso-width-percent:0;mso-height-percent:200;mso-wrap-distance-left:9pt;mso-wrap-distance-top:3.6pt;mso-wrap-distance-right:9pt;mso-wrap-distance-bottom:3.6pt;mso-position-horizontal:absolute;mso-position-horizontal-relative:text;mso-position-vertical:absolute;mso-position-vertical-relative:text;mso-width-percent:0;mso-height-percent:200;mso-width-relative:margin;mso-height-relative:margin;v-text-anchor:top" o:gfxdata="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" filled="f" stroked="f">
                 <v:textbox style="mso-fit-shape-to-text:t">
                   <w:txbxContent>
                     <w:p>
@@ -6264,7 +6440,7 @@
           </mc:Choice>
           <mc:Fallback>
             <w:pict>
-              <v:shape w14:anchorId="71AD8F2B" id="_x0000_s1044" type="#_x0000_t202" style="position:absolute;left:0;text-align:left;margin-left:49.3pt;margin-top:2.75pt;width:71.95pt;height:16.2pt;z-index:-251569152;visibility:visible;mso-wrap-style:square;mso-width-percent:0;mso-height-percent:0;mso-wrap-distance-left:9pt;mso-wrap-distance-top:3.6pt;mso-wrap-distance-right:9pt;mso-wrap-distance-bottom:3.6pt;mso-position-horizontal:absolute;mso-position-horizontal-relative:text;mso-position-vertical:absolute;mso-position-vertical-relative:text;mso-width-percent:0;mso-height-percent:0;mso-width-relative:margin;mso-height-relative:margin;v-text-anchor:top" o:gfxdata="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" filled="f" stroked="f">
+              <v:shape w14:anchorId="71AD8F2B" id="_x0000_s1045" type="#_x0000_t202" style="position:absolute;left:0;text-align:left;margin-left:49.3pt;margin-top:2.75pt;width:71.95pt;height:16.2pt;z-index:-251569152;visibility:visible;mso-wrap-style:square;mso-width-percent:0;mso-height-percent:0;mso-wrap-distance-left:9pt;mso-wrap-distance-top:3.6pt;mso-wrap-distance-right:9pt;mso-wrap-distance-bottom:3.6pt;mso-position-horizontal:absolute;mso-position-horizontal-relative:text;mso-position-vertical:absolute;mso-position-vertical-relative:text;mso-width-percent:0;mso-height-percent:0;mso-width-relative:margin;mso-height-relative:margin;v-text-anchor:top" o:gfxdata="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" filled="f" stroked="f">
                 <v:textbox>
                   <w:txbxContent>
                     <w:p>
@@ -6752,7 +6928,7 @@
           </mc:Choice>
           <mc:Fallback>
             <w:pict>
-              <v:shape w14:anchorId="45D0FB78" id="_x0000_s1045" type="#_x0000_t202" style="position:absolute;left:0;text-align:left;margin-left:304.9pt;margin-top:4.95pt;width:188.3pt;height:14.5pt;z-index:-251544576;visibility:visible;mso-wrap-style:square;mso-width-percent:0;mso-height-percent:0;mso-wrap-distance-left:9pt;mso-wrap-distance-top:3.6pt;mso-wrap-distance-right:9pt;mso-wrap-distance-bottom:3.6pt;mso-position-horizontal:absolute;mso-position-horizontal-relative:margin;mso-position-vertical:absolute;mso-position-vertical-relative:text;mso-width-percent:0;mso-height-percent:0;mso-width-relative:margin;mso-height-relative:margin;v-text-anchor:top" o:gfxdata="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" filled="f" stroked="f">
+              <v:shape w14:anchorId="45D0FB78" id="_x0000_s1046" type="#_x0000_t202" style="position:absolute;left:0;text-align:left;margin-left:304.9pt;margin-top:4.95pt;width:188.3pt;height:14.5pt;z-index:-251544576;visibility:visible;mso-wrap-style:square;mso-width-percent:0;mso-height-percent:0;mso-wrap-distance-left:9pt;mso-wrap-distance-top:3.6pt;mso-wrap-distance-right:9pt;mso-wrap-distance-bottom:3.6pt;mso-position-horizontal:absolute;mso-position-horizontal-relative:margin;mso-position-vertical:absolute;mso-position-vertical-relative:text;mso-width-percent:0;mso-height-percent:0;mso-width-relative:margin;mso-height-relative:margin;v-text-anchor:top" o:gfxdata="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" filled="f" stroked="f">
                 <v:textbox>
                   <w:txbxContent>
                     <w:p>
@@ -6907,7 +7083,7 @@
           </mc:Choice>
           <mc:Fallback>
             <w:pict>
-              <v:shape w14:anchorId="3750397D" id="_x0000_s1046" type="#_x0000_t202" style="position:absolute;left:0;text-align:left;margin-left:0;margin-top:4.45pt;width:188pt;height:15pt;z-index:-251547648;visibility:visible;mso-wrap-style:square;mso-width-percent:0;mso-height-percent:0;mso-wrap-distance-left:9pt;mso-wrap-distance-top:3.6pt;mso-wrap-distance-right:9pt;mso-wrap-distance-bottom:3.6pt;mso-position-horizontal:absolute;mso-position-horizontal-relative:margin;mso-position-vertical:absolute;mso-position-vertical-relative:text;mso-width-percent:0;mso-height-percent:0;mso-width-relative:margin;mso-height-relative:margin;v-text-anchor:top" o:gfxdata="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" filled="f" stroked="f">
+              <v:shape w14:anchorId="3750397D" id="_x0000_s1047" type="#_x0000_t202" style="position:absolute;left:0;text-align:left;margin-left:0;margin-top:4.45pt;width:188pt;height:15pt;z-index:-251547648;visibility:visible;mso-wrap-style:square;mso-width-percent:0;mso-height-percent:0;mso-wrap-distance-left:9pt;mso-wrap-distance-top:3.6pt;mso-wrap-distance-right:9pt;mso-wrap-distance-bottom:3.6pt;mso-position-horizontal:absolute;mso-position-horizontal-relative:margin;mso-position-vertical:absolute;mso-position-vertical-relative:text;mso-width-percent:0;mso-height-percent:0;mso-width-relative:margin;mso-height-relative:margin;v-text-anchor:top" o:gfxdata="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" filled="f" stroked="f">
                 <v:textbox>
                   <w:txbxContent>
                     <w:p>
@@ -7121,7 +7297,7 @@
           </mc:Choice>
           <mc:Fallback>
             <w:pict>
-              <v:shape w14:anchorId="2C644249" id="_x0000_s1047" type="#_x0000_t202" style="position:absolute;left:0;text-align:left;margin-left:195.2pt;margin-top:1.65pt;width:221.6pt;height:15pt;z-index:-251541504;visibility:visible;mso-wrap-style:square;mso-width-percent:0;mso-height-percent:0;mso-wrap-distance-left:9pt;mso-wrap-distance-top:3.6pt;mso-wrap-distance-right:9pt;mso-wrap-distance-bottom:3.6pt;mso-position-horizontal:absolute;mso-position-horizontal-relative:page;mso-position-vertical:absolute;mso-position-vertical-relative:text;mso-width-percent:0;mso-height-percent:0;mso-width-relative:margin;mso-height-relative:margin;v-text-anchor:top" o:gfxdata="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" filled="f" stroked="f">
+              <v:shape w14:anchorId="2C644249" id="_x0000_s1048" type="#_x0000_t202" style="position:absolute;left:0;text-align:left;margin-left:195.2pt;margin-top:1.65pt;width:221.6pt;height:15pt;z-index:-251541504;visibility:visible;mso-wrap-style:square;mso-width-percent:0;mso-height-percent:0;mso-wrap-distance-left:9pt;mso-wrap-distance-top:3.6pt;mso-wrap-distance-right:9pt;mso-wrap-distance-bottom:3.6pt;mso-position-horizontal:absolute;mso-position-horizontal-relative:page;mso-position-vertical:absolute;mso-position-vertical-relative:text;mso-width-percent:0;mso-height-percent:0;mso-width-relative:margin;mso-height-relative:margin;v-text-anchor:top" o:gfxdata="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" filled="f" stroked="f">
                 <v:textbox>
                   <w:txbxContent>
                     <w:p>

</xml_diff>